<commit_message>
Documentazione aggiornata. Manca Test
</commit_message>
<xml_diff>
--- a/Documentation/Documentazione.docx
+++ b/Documentation/Documentazione.docx
@@ -13,12 +13,331 @@
           <w:szCs w:val="24"/>
         </w:rPr>
       </w:pPr>
-      <w:r>
+    </w:p>
+    <w:p>
+      <w:pPr>
+        <w:pStyle w:val="Nessunaspaziatura"/>
+        <w:spacing w:line="360" w:lineRule="auto"/>
+        <w:jc w:val="both"/>
         <w:rPr>
           <w:b/>
           <w:sz w:val="28"/>
           <w:szCs w:val="24"/>
         </w:rPr>
+      </w:pPr>
+    </w:p>
+    <w:p>
+      <w:pPr>
+        <w:pStyle w:val="Nessunaspaziatura"/>
+        <w:spacing w:line="360" w:lineRule="auto"/>
+        <w:jc w:val="both"/>
+        <w:rPr>
+          <w:b/>
+          <w:sz w:val="28"/>
+          <w:szCs w:val="24"/>
+        </w:rPr>
+      </w:pPr>
+    </w:p>
+    <w:p>
+      <w:pPr>
+        <w:pStyle w:val="Nessunaspaziatura"/>
+        <w:spacing w:line="360" w:lineRule="auto"/>
+        <w:jc w:val="both"/>
+        <w:rPr>
+          <w:b/>
+          <w:sz w:val="28"/>
+          <w:szCs w:val="24"/>
+        </w:rPr>
+      </w:pPr>
+    </w:p>
+    <w:p>
+      <w:pPr>
+        <w:pStyle w:val="Nessunaspaziatura"/>
+        <w:spacing w:line="360" w:lineRule="auto"/>
+        <w:jc w:val="both"/>
+        <w:rPr>
+          <w:b/>
+          <w:sz w:val="28"/>
+          <w:szCs w:val="24"/>
+        </w:rPr>
+      </w:pPr>
+    </w:p>
+    <w:p>
+      <w:pPr>
+        <w:pStyle w:val="Nessunaspaziatura"/>
+        <w:spacing w:line="360" w:lineRule="auto"/>
+        <w:jc w:val="both"/>
+        <w:rPr>
+          <w:b/>
+          <w:sz w:val="28"/>
+          <w:szCs w:val="24"/>
+        </w:rPr>
+      </w:pPr>
+    </w:p>
+    <w:p>
+      <w:pPr>
+        <w:pStyle w:val="Nessunaspaziatura"/>
+        <w:spacing w:line="360" w:lineRule="auto"/>
+        <w:jc w:val="both"/>
+        <w:rPr>
+          <w:b/>
+          <w:sz w:val="28"/>
+          <w:szCs w:val="24"/>
+        </w:rPr>
+      </w:pPr>
+    </w:p>
+    <w:p>
+      <w:pPr>
+        <w:pStyle w:val="Nessunaspaziatura"/>
+        <w:spacing w:line="360" w:lineRule="auto"/>
+        <w:jc w:val="both"/>
+        <w:rPr>
+          <w:b/>
+          <w:sz w:val="28"/>
+          <w:szCs w:val="24"/>
+        </w:rPr>
+      </w:pPr>
+    </w:p>
+    <w:p>
+      <w:pPr>
+        <w:pStyle w:val="Nessunaspaziatura"/>
+        <w:spacing w:line="360" w:lineRule="auto"/>
+        <w:jc w:val="both"/>
+        <w:rPr>
+          <w:b/>
+          <w:sz w:val="28"/>
+          <w:szCs w:val="24"/>
+        </w:rPr>
+      </w:pPr>
+    </w:p>
+    <w:p>
+      <w:pPr>
+        <w:pStyle w:val="Nessunaspaziatura"/>
+        <w:spacing w:line="360" w:lineRule="auto"/>
+        <w:jc w:val="both"/>
+        <w:rPr>
+          <w:b/>
+          <w:sz w:val="28"/>
+          <w:szCs w:val="24"/>
+        </w:rPr>
+      </w:pPr>
+    </w:p>
+    <w:p>
+      <w:pPr>
+        <w:pStyle w:val="Nessunaspaziatura"/>
+        <w:spacing w:line="360" w:lineRule="auto"/>
+        <w:jc w:val="center"/>
+        <w:rPr>
+          <w:sz w:val="96"/>
+          <w:szCs w:val="40"/>
+        </w:rPr>
+      </w:pPr>
+      <w:proofErr w:type="spellStart"/>
+      <w:r>
+        <w:rPr>
+          <w:sz w:val="96"/>
+          <w:szCs w:val="40"/>
+        </w:rPr>
+        <w:t>PithyURL</w:t>
+      </w:r>
+      <w:proofErr w:type="spellEnd"/>
+    </w:p>
+    <w:p>
+      <w:pPr>
+        <w:pStyle w:val="Nessunaspaziatura"/>
+        <w:spacing w:line="360" w:lineRule="auto"/>
+        <w:jc w:val="center"/>
+        <w:rPr>
+          <w:b/>
+          <w:sz w:val="32"/>
+          <w:szCs w:val="32"/>
+        </w:rPr>
+      </w:pPr>
+      <w:r>
+        <w:rPr>
+          <w:b/>
+          <w:sz w:val="32"/>
+          <w:szCs w:val="32"/>
+        </w:rPr>
+        <w:t>Documentazione</w:t>
+      </w:r>
+    </w:p>
+    <w:p>
+      <w:pPr>
+        <w:pStyle w:val="Nessunaspaziatura"/>
+        <w:spacing w:line="360" w:lineRule="auto"/>
+        <w:jc w:val="both"/>
+        <w:rPr>
+          <w:b/>
+          <w:sz w:val="28"/>
+          <w:szCs w:val="24"/>
+        </w:rPr>
+      </w:pPr>
+    </w:p>
+    <w:p>
+      <w:pPr>
+        <w:pStyle w:val="Nessunaspaziatura"/>
+        <w:spacing w:line="360" w:lineRule="auto"/>
+        <w:jc w:val="both"/>
+        <w:rPr>
+          <w:b/>
+          <w:sz w:val="28"/>
+          <w:szCs w:val="24"/>
+        </w:rPr>
+      </w:pPr>
+    </w:p>
+    <w:p>
+      <w:pPr>
+        <w:pStyle w:val="Nessunaspaziatura"/>
+        <w:spacing w:line="360" w:lineRule="auto"/>
+        <w:jc w:val="both"/>
+        <w:rPr>
+          <w:b/>
+          <w:sz w:val="28"/>
+          <w:szCs w:val="24"/>
+        </w:rPr>
+      </w:pPr>
+    </w:p>
+    <w:p>
+      <w:pPr>
+        <w:pStyle w:val="Nessunaspaziatura"/>
+        <w:spacing w:line="360" w:lineRule="auto"/>
+        <w:jc w:val="both"/>
+        <w:rPr>
+          <w:b/>
+          <w:sz w:val="28"/>
+          <w:szCs w:val="24"/>
+        </w:rPr>
+      </w:pPr>
+    </w:p>
+    <w:p>
+      <w:pPr>
+        <w:pStyle w:val="Nessunaspaziatura"/>
+        <w:spacing w:line="360" w:lineRule="auto"/>
+        <w:jc w:val="both"/>
+        <w:rPr>
+          <w:b/>
+          <w:sz w:val="28"/>
+          <w:szCs w:val="24"/>
+        </w:rPr>
+      </w:pPr>
+    </w:p>
+    <w:p>
+      <w:pPr>
+        <w:pStyle w:val="Nessunaspaziatura"/>
+        <w:spacing w:line="360" w:lineRule="auto"/>
+        <w:jc w:val="both"/>
+        <w:rPr>
+          <w:b/>
+          <w:sz w:val="28"/>
+          <w:szCs w:val="24"/>
+        </w:rPr>
+      </w:pPr>
+    </w:p>
+    <w:p>
+      <w:pPr>
+        <w:pStyle w:val="Nessunaspaziatura"/>
+        <w:spacing w:line="360" w:lineRule="auto"/>
+        <w:jc w:val="both"/>
+        <w:rPr>
+          <w:b/>
+          <w:sz w:val="28"/>
+          <w:szCs w:val="24"/>
+        </w:rPr>
+      </w:pPr>
+    </w:p>
+    <w:p>
+      <w:pPr>
+        <w:pStyle w:val="Nessunaspaziatura"/>
+        <w:spacing w:line="360" w:lineRule="auto"/>
+        <w:jc w:val="both"/>
+        <w:rPr>
+          <w:b/>
+          <w:sz w:val="28"/>
+          <w:szCs w:val="24"/>
+        </w:rPr>
+      </w:pPr>
+    </w:p>
+    <w:p>
+      <w:pPr>
+        <w:pStyle w:val="Nessunaspaziatura"/>
+        <w:spacing w:line="360" w:lineRule="auto"/>
+        <w:jc w:val="both"/>
+        <w:rPr>
+          <w:b/>
+          <w:sz w:val="28"/>
+          <w:szCs w:val="24"/>
+        </w:rPr>
+      </w:pPr>
+    </w:p>
+    <w:p>
+      <w:pPr>
+        <w:pStyle w:val="Nessunaspaziatura"/>
+        <w:spacing w:line="360" w:lineRule="auto"/>
+        <w:jc w:val="both"/>
+        <w:rPr>
+          <w:b/>
+          <w:sz w:val="28"/>
+          <w:szCs w:val="24"/>
+        </w:rPr>
+      </w:pPr>
+    </w:p>
+    <w:p>
+      <w:pPr>
+        <w:pStyle w:val="Nessunaspaziatura"/>
+        <w:spacing w:line="360" w:lineRule="auto"/>
+        <w:jc w:val="both"/>
+        <w:rPr>
+          <w:b/>
+          <w:sz w:val="28"/>
+          <w:szCs w:val="24"/>
+        </w:rPr>
+      </w:pPr>
+    </w:p>
+    <w:p>
+      <w:pPr>
+        <w:pStyle w:val="Nessunaspaziatura"/>
+        <w:spacing w:line="360" w:lineRule="auto"/>
+        <w:jc w:val="both"/>
+        <w:rPr>
+          <w:b/>
+          <w:sz w:val="28"/>
+          <w:szCs w:val="24"/>
+        </w:rPr>
+      </w:pPr>
+    </w:p>
+    <w:p>
+      <w:pPr>
+        <w:pStyle w:val="Nessunaspaziatura"/>
+        <w:spacing w:line="360" w:lineRule="auto"/>
+        <w:jc w:val="both"/>
+        <w:rPr>
+          <w:b/>
+          <w:sz w:val="28"/>
+          <w:szCs w:val="24"/>
+        </w:rPr>
+      </w:pPr>
+    </w:p>
+    <w:p>
+      <w:pPr>
+        <w:pStyle w:val="Nessunaspaziatura"/>
+        <w:spacing w:line="360" w:lineRule="auto"/>
+        <w:jc w:val="both"/>
+        <w:rPr>
+          <w:b/>
+          <w:sz w:val="28"/>
+          <w:szCs w:val="24"/>
+        </w:rPr>
+      </w:pPr>
+      <w:bookmarkStart w:id="0" w:name="_GoBack"/>
+      <w:bookmarkEnd w:id="0"/>
+      <w:r>
+        <w:rPr>
+          <w:b/>
+          <w:sz w:val="28"/>
+          <w:szCs w:val="24"/>
+        </w:rPr>
+        <w:lastRenderedPageBreak/>
         <w:t>Storia e motivazione del contesto</w:t>
       </w:r>
     </w:p>
@@ -339,7 +658,23 @@
           <w:sz w:val="24"/>
           <w:szCs w:val="24"/>
         </w:rPr>
-        <w:t xml:space="preserve">. In seguito Google presentò anche un URL Shortener per </w:t>
+        <w:t xml:space="preserve">. In seguito Google presentò anche un URL </w:t>
+      </w:r>
+      <w:proofErr w:type="spellStart"/>
+      <w:r>
+        <w:rPr>
+          <w:sz w:val="24"/>
+          <w:szCs w:val="24"/>
+        </w:rPr>
+        <w:t>Shortener</w:t>
+      </w:r>
+      <w:proofErr w:type="spellEnd"/>
+      <w:r>
+        <w:rPr>
+          <w:sz w:val="24"/>
+          <w:szCs w:val="24"/>
+        </w:rPr>
+        <w:t xml:space="preserve"> per </w:t>
       </w:r>
       <w:proofErr w:type="spellStart"/>
       <w:r>
@@ -467,8 +802,6 @@
           <w:szCs w:val="24"/>
         </w:rPr>
       </w:pPr>
-      <w:bookmarkStart w:id="0" w:name="_GoBack"/>
-      <w:bookmarkEnd w:id="0"/>
     </w:p>
     <w:p>
       <w:pPr>
@@ -611,7 +944,21 @@
           <w:sz w:val="24"/>
           <w:szCs w:val="24"/>
         </w:rPr>
-        <w:t>Visualizzazione di statistiche di uno short</w:t>
+        <w:t xml:space="preserve">Visualizzazione di statistiche </w:t>
+      </w:r>
+      <w:r>
+        <w:rPr>
+          <w:sz w:val="24"/>
+          <w:szCs w:val="24"/>
+        </w:rPr>
+        <w:t>relative ad uno</w:t>
+      </w:r>
+      <w:r>
+        <w:rPr>
+          <w:sz w:val="24"/>
+          <w:szCs w:val="24"/>
+        </w:rPr>
+        <w:t xml:space="preserve"> short</w:t>
       </w:r>
       <w:r>
         <w:rPr>
@@ -644,8 +991,10 @@
       </w:pPr>
       <w:r>
         <w:rPr>
-          <w:sz w:val="24"/>
-          <w:szCs w:val="24"/>
+          <w:noProof/>
+          <w:sz w:val="24"/>
+          <w:szCs w:val="24"/>
+          <w:lang w:eastAsia="it-IT"/>
         </w:rPr>
         <w:drawing>
           <wp:anchor distT="0" distB="0" distL="114300" distR="114300" simplePos="0" relativeHeight="251658240" behindDoc="0" locked="0" layoutInCell="1" allowOverlap="1" wp14:anchorId="49A95754" wp14:editId="00880045">
@@ -766,7 +1115,21 @@
           <w:sz w:val="24"/>
           <w:szCs w:val="24"/>
         </w:rPr>
-        <w:t>Le funzionalità descritte sopra hanno diversi livelli di frequenza d’uso, nel nostro servizio sicuramente la funzionalità più usata di frequente sarà la visita di uno short</w:t>
+        <w:t>Le funzionalità descritte sopra hanno diversi livelli di frequenza d’uso</w:t>
+      </w:r>
+      <w:r>
+        <w:rPr>
+          <w:sz w:val="24"/>
+          <w:szCs w:val="24"/>
+        </w:rPr>
+        <w:t>;</w:t>
+      </w:r>
+      <w:r>
+        <w:rPr>
+          <w:sz w:val="24"/>
+          <w:szCs w:val="24"/>
+        </w:rPr>
+        <w:t xml:space="preserve"> nel nostro servizio sicuramente la funzionalità più usata di frequente sarà la visita di uno short</w:t>
       </w:r>
       <w:r>
         <w:rPr>
@@ -826,7 +1189,21 @@
           <w:sz w:val="24"/>
           <w:szCs w:val="24"/>
         </w:rPr>
-        <w:t xml:space="preserve">URL è frequente ma in misura minore al precedente, infatti nei social </w:t>
+        <w:t>URL è frequente ma</w:t>
+      </w:r>
+      <w:r>
+        <w:rPr>
+          <w:sz w:val="24"/>
+          <w:szCs w:val="24"/>
+        </w:rPr>
+        <w:t xml:space="preserve"> in misura minore al precedente; </w:t>
+      </w:r>
+      <w:r>
+        <w:rPr>
+          <w:sz w:val="24"/>
+          <w:szCs w:val="24"/>
+        </w:rPr>
+        <w:t xml:space="preserve">nei social </w:t>
       </w:r>
       <w:r>
         <w:rPr>
@@ -854,37 +1231,54 @@
           <w:sz w:val="24"/>
           <w:szCs w:val="24"/>
         </w:rPr>
-        <w:t>URL sono molto usati per migliorare la leggibilità dei messaggi.</w:t>
-      </w:r>
-    </w:p>
-    <w:p>
-      <w:pPr>
-        <w:pStyle w:val="Nessunaspaziatura"/>
-        <w:spacing w:line="360" w:lineRule="auto"/>
-        <w:jc w:val="both"/>
-        <w:rPr>
-          <w:sz w:val="24"/>
-          <w:szCs w:val="24"/>
-        </w:rPr>
-      </w:pPr>
-      <w:r>
-        <w:rPr>
-          <w:sz w:val="24"/>
-          <w:szCs w:val="24"/>
-        </w:rPr>
-        <w:t>Infine le operazioni di anteprima e visualizzazione statistiche sono le meno frequenti, ma c’è da fare una considerazione sulla tipologia di utente che usa tale servizio, in quanto per un utente standard potrebbero non essere necessarie e poco utilizzate, ma per le aziende il discorso cambia in quanto possono analizzare le statistiche delle visite per studi di mercato dei propri prodotti.</w:t>
-      </w:r>
-    </w:p>
-    <w:p>
-      <w:pPr>
-        <w:pStyle w:val="Nessunaspaziatura"/>
-        <w:spacing w:line="360" w:lineRule="auto"/>
-        <w:jc w:val="both"/>
-        <w:rPr>
-          <w:sz w:val="24"/>
-          <w:szCs w:val="24"/>
-        </w:rPr>
-      </w:pPr>
+        <w:t>URL sono molto usati per migliorare la leggibilità dei messaggi</w:t>
+      </w:r>
+      <w:r>
+        <w:rPr>
+          <w:sz w:val="24"/>
+          <w:szCs w:val="24"/>
+        </w:rPr>
+        <w:t>, vengono spesso condivisi (e quindi creati), ma sicuramente saranno cliccati in misura maggiore</w:t>
+      </w:r>
+      <w:r>
+        <w:rPr>
+          <w:sz w:val="24"/>
+          <w:szCs w:val="24"/>
+        </w:rPr>
+        <w:t>.</w:t>
+      </w:r>
+    </w:p>
+    <w:p>
+      <w:pPr>
+        <w:pStyle w:val="Nessunaspaziatura"/>
+        <w:spacing w:line="360" w:lineRule="auto"/>
+        <w:jc w:val="both"/>
+        <w:rPr>
+          <w:sz w:val="24"/>
+          <w:szCs w:val="24"/>
+        </w:rPr>
+      </w:pPr>
+      <w:r>
+        <w:rPr>
+          <w:sz w:val="24"/>
+          <w:szCs w:val="24"/>
+        </w:rPr>
+        <w:t>Infine le operazioni di anteprima e visualizzazione statistiche sono le</w:t>
+      </w:r>
+      <w:r>
+        <w:rPr>
+          <w:sz w:val="24"/>
+          <w:szCs w:val="24"/>
+        </w:rPr>
+        <w:t xml:space="preserve"> operazioni</w:t>
+      </w:r>
+      <w:r>
+        <w:rPr>
+          <w:sz w:val="24"/>
+          <w:szCs w:val="24"/>
+        </w:rPr>
+        <w:t xml:space="preserve"> meno frequenti, ma c’è da fare una considerazione sulla tipologia di utente che usa tale servizio, in quanto per un utente standard potrebbero non essere necessarie e poco utilizzate, ma per le aziende il discorso cambia in quanto possono analizzare le statistiche delle visite per studi di mercato dei propri prodotti.</w:t>
+      </w:r>
     </w:p>
     <w:p>
       <w:pPr>
@@ -1012,7 +1406,14 @@
           <w:sz w:val="24"/>
           <w:szCs w:val="24"/>
         </w:rPr>
-        <w:t xml:space="preserve"> di short URL a partire da un long URL richiede la lettura del database per verificare che lo short</w:t>
+        <w:t xml:space="preserve"> di short URL a partire da un long URL richiede la lettura del database per verificare che</w:t>
+      </w:r>
+      <w:r>
+        <w:rPr>
+          <w:sz w:val="24"/>
+          <w:szCs w:val="24"/>
+        </w:rPr>
+        <w:t xml:space="preserve"> non</w:t>
       </w:r>
       <w:r>
         <w:rPr>
@@ -1026,7 +1427,70 @@
           <w:sz w:val="24"/>
           <w:szCs w:val="24"/>
         </w:rPr>
-        <w:t>URL generato non sia già esistente e successivamente la scrittura nel database di long URL, short URL, data di creazione, visite totali e uniche (entrambe inizializzate a zero), e un array vuoto che verrà man mano riempito e conterrà il numero di click proveniente da ogni nazione.</w:t>
+        <w:t xml:space="preserve">sia stato già generato uno </w:t>
+      </w:r>
+      <w:r>
+        <w:rPr>
+          <w:sz w:val="24"/>
+          <w:szCs w:val="24"/>
+        </w:rPr>
+        <w:t>short</w:t>
+      </w:r>
+      <w:r>
+        <w:rPr>
+          <w:sz w:val="24"/>
+          <w:szCs w:val="24"/>
+        </w:rPr>
+        <w:t xml:space="preserve"> </w:t>
+      </w:r>
+      <w:r>
+        <w:rPr>
+          <w:sz w:val="24"/>
+          <w:szCs w:val="24"/>
+        </w:rPr>
+        <w:t xml:space="preserve">URL per quello stesso long URL. Qualora non sia esistente uno short URL per quel long URL, ne viene generato uno nuovo </w:t>
+      </w:r>
+      <w:r>
+        <w:rPr>
+          <w:sz w:val="24"/>
+          <w:szCs w:val="24"/>
+        </w:rPr>
+        <w:t xml:space="preserve">e </w:t>
+      </w:r>
+      <w:r>
+        <w:rPr>
+          <w:sz w:val="24"/>
+          <w:szCs w:val="24"/>
+        </w:rPr>
+        <w:t>si procede</w:t>
+      </w:r>
+      <w:r>
+        <w:rPr>
+          <w:sz w:val="24"/>
+          <w:szCs w:val="24"/>
+        </w:rPr>
+        <w:t xml:space="preserve"> </w:t>
+      </w:r>
+      <w:r>
+        <w:rPr>
+          <w:sz w:val="24"/>
+          <w:szCs w:val="24"/>
+        </w:rPr>
+        <w:t>al</w:t>
+      </w:r>
+      <w:r>
+        <w:rPr>
+          <w:sz w:val="24"/>
+          <w:szCs w:val="24"/>
+        </w:rPr>
+        <w:t>la scrittura nel database di long URL, short URL, data di creazione, visite totali e uniche (entrambe inizializzate a zero), e un array vuoto che verrà man mano riempito e conterrà il numero di click proveniente da ogni nazione.</w:t>
+      </w:r>
+      <w:r>
+        <w:rPr>
+          <w:sz w:val="24"/>
+          <w:szCs w:val="24"/>
+        </w:rPr>
+        <w:t xml:space="preserve"> Al contrario, se è già presente in database uno short URL relativo al long URL di partenza, viene restituito all’utente lo short URL precedentemente creato.</w:t>
       </w:r>
     </w:p>
     <w:p>
@@ -1148,7 +1612,21 @@
           <w:sz w:val="24"/>
           <w:szCs w:val="24"/>
         </w:rPr>
-        <w:t xml:space="preserve"> di uno short URL comporta la lettura del documento dello short URL richiesto dal database.</w:t>
+        <w:t xml:space="preserve"> di uno short URL comporta la</w:t>
+      </w:r>
+      <w:r>
+        <w:rPr>
+          <w:sz w:val="24"/>
+          <w:szCs w:val="24"/>
+        </w:rPr>
+        <w:t xml:space="preserve"> sola</w:t>
+      </w:r>
+      <w:r>
+        <w:rPr>
+          <w:sz w:val="24"/>
+          <w:szCs w:val="24"/>
+        </w:rPr>
+        <w:t xml:space="preserve"> lettura del documento dello short URL richiesto dal database.</w:t>
       </w:r>
     </w:p>
     <w:p>
@@ -1209,7 +1687,21 @@
           <w:sz w:val="24"/>
           <w:szCs w:val="24"/>
         </w:rPr>
-        <w:t xml:space="preserve"> comporta gli stessi costi di uno short</w:t>
+        <w:t xml:space="preserve"> c</w:t>
+      </w:r>
+      <w:r>
+        <w:rPr>
+          <w:sz w:val="24"/>
+          <w:szCs w:val="24"/>
+        </w:rPr>
+        <w:t>omporta gli stessi costi della creazione di uno</w:t>
+      </w:r>
+      <w:r>
+        <w:rPr>
+          <w:sz w:val="24"/>
+          <w:szCs w:val="24"/>
+        </w:rPr>
+        <w:t xml:space="preserve"> short</w:t>
       </w:r>
       <w:r>
         <w:rPr>
@@ -1225,50 +1717,6 @@
         </w:rPr>
         <w:t>URL standard.</w:t>
       </w:r>
-    </w:p>
-    <w:p>
-      <w:pPr>
-        <w:pStyle w:val="Nessunaspaziatura"/>
-        <w:spacing w:line="360" w:lineRule="auto"/>
-        <w:jc w:val="both"/>
-        <w:rPr>
-          <w:sz w:val="24"/>
-          <w:szCs w:val="24"/>
-        </w:rPr>
-      </w:pPr>
-    </w:p>
-    <w:p>
-      <w:pPr>
-        <w:pStyle w:val="Nessunaspaziatura"/>
-        <w:spacing w:line="360" w:lineRule="auto"/>
-        <w:jc w:val="both"/>
-        <w:rPr>
-          <w:sz w:val="24"/>
-          <w:szCs w:val="24"/>
-        </w:rPr>
-      </w:pPr>
-    </w:p>
-    <w:p>
-      <w:pPr>
-        <w:pStyle w:val="Nessunaspaziatura"/>
-        <w:spacing w:line="360" w:lineRule="auto"/>
-        <w:jc w:val="both"/>
-        <w:rPr>
-          <w:sz w:val="24"/>
-          <w:szCs w:val="24"/>
-        </w:rPr>
-      </w:pPr>
-    </w:p>
-    <w:p>
-      <w:pPr>
-        <w:pStyle w:val="Nessunaspaziatura"/>
-        <w:spacing w:line="360" w:lineRule="auto"/>
-        <w:jc w:val="both"/>
-        <w:rPr>
-          <w:sz w:val="24"/>
-          <w:szCs w:val="24"/>
-        </w:rPr>
-      </w:pPr>
     </w:p>
     <w:p>
       <w:pPr>
@@ -1421,7 +1869,144 @@
           <w:sz w:val="24"/>
           <w:szCs w:val="24"/>
         </w:rPr>
-        <w:t>Per modello dei dati si intende una rappresentazione degli elementi sotto analisi e le relazioni esistenti tra essi. Esistono diversi modelli dei dati utilizzati dai database NoSQL ed ognuno di essi permette differenti metodi di interazione tra applicazione e database. Per il sistema di shortening che si è realizzato si è utilizzato come modello dei dati il </w:t>
+        <w:t>Un modello dei dati è un insieme di concetti utilizzati per organizzare una base di dati e descriverne la struttura in modo che essa risulti comprensibile</w:t>
+      </w:r>
+      <w:r>
+        <w:rPr>
+          <w:sz w:val="24"/>
+          <w:szCs w:val="24"/>
+        </w:rPr>
+        <w:t xml:space="preserve"> ad un elaboratore</w:t>
+      </w:r>
+      <w:r>
+        <w:rPr>
+          <w:sz w:val="24"/>
+          <w:szCs w:val="24"/>
+        </w:rPr>
+        <w:t xml:space="preserve">. </w:t>
+      </w:r>
+      <w:r>
+        <w:rPr>
+          <w:sz w:val="24"/>
+          <w:szCs w:val="24"/>
+        </w:rPr>
+        <w:t>Ne e</w:t>
+      </w:r>
+      <w:r>
+        <w:rPr>
+          <w:sz w:val="24"/>
+          <w:szCs w:val="24"/>
+        </w:rPr>
+        <w:t xml:space="preserve">sistono </w:t>
+      </w:r>
+      <w:r>
+        <w:rPr>
+          <w:sz w:val="24"/>
+          <w:szCs w:val="24"/>
+        </w:rPr>
+        <w:t>di diverse tipologie</w:t>
+      </w:r>
+      <w:r>
+        <w:rPr>
+          <w:sz w:val="24"/>
+          <w:szCs w:val="24"/>
+        </w:rPr>
+        <w:t xml:space="preserve"> </w:t>
+      </w:r>
+      <w:r>
+        <w:rPr>
+          <w:sz w:val="24"/>
+          <w:szCs w:val="24"/>
+        </w:rPr>
+        <w:t>tra quelli adottati dai</w:t>
+      </w:r>
+      <w:r>
+        <w:rPr>
+          <w:sz w:val="24"/>
+          <w:szCs w:val="24"/>
+        </w:rPr>
+        <w:t xml:space="preserve"> </w:t>
+      </w:r>
+      <w:r>
+        <w:rPr>
+          <w:sz w:val="24"/>
+          <w:szCs w:val="24"/>
+        </w:rPr>
+        <w:t xml:space="preserve">database </w:t>
+      </w:r>
+      <w:proofErr w:type="spellStart"/>
+      <w:r>
+        <w:rPr>
+          <w:sz w:val="24"/>
+          <w:szCs w:val="24"/>
+        </w:rPr>
+        <w:t>NoSQL</w:t>
+      </w:r>
+      <w:proofErr w:type="spellEnd"/>
+      <w:r>
+        <w:rPr>
+          <w:sz w:val="24"/>
+          <w:szCs w:val="24"/>
+        </w:rPr>
+        <w:t>, ciascuno</w:t>
+      </w:r>
+      <w:r>
+        <w:rPr>
+          <w:sz w:val="24"/>
+          <w:szCs w:val="24"/>
+        </w:rPr>
+        <w:t xml:space="preserve"> </w:t>
+      </w:r>
+      <w:r>
+        <w:rPr>
+          <w:sz w:val="24"/>
+          <w:szCs w:val="24"/>
+        </w:rPr>
+        <w:t>consente</w:t>
+      </w:r>
+      <w:r>
+        <w:rPr>
+          <w:sz w:val="24"/>
+          <w:szCs w:val="24"/>
+        </w:rPr>
+        <w:t xml:space="preserve"> differenti </w:t>
+      </w:r>
+      <w:r>
+        <w:rPr>
+          <w:sz w:val="24"/>
+          <w:szCs w:val="24"/>
+        </w:rPr>
+        <w:t>paradigmi</w:t>
+      </w:r>
+      <w:r>
+        <w:rPr>
+          <w:sz w:val="24"/>
+          <w:szCs w:val="24"/>
+        </w:rPr>
+        <w:t xml:space="preserve"> di interazione tra applicazion</w:t>
+      </w:r>
+      <w:r>
+        <w:rPr>
+          <w:sz w:val="24"/>
+          <w:szCs w:val="24"/>
+        </w:rPr>
+        <w:t xml:space="preserve">e e database. Per il sistema di URL </w:t>
+      </w:r>
+      <w:proofErr w:type="spellStart"/>
+      <w:r>
+        <w:rPr>
+          <w:sz w:val="24"/>
+          <w:szCs w:val="24"/>
+        </w:rPr>
+        <w:t>shortening</w:t>
+      </w:r>
+      <w:proofErr w:type="spellEnd"/>
+      <w:r>
+        <w:rPr>
+          <w:sz w:val="24"/>
+          <w:szCs w:val="24"/>
+        </w:rPr>
+        <w:t xml:space="preserve"> che si è realizzato si è utilizzato come modello dei dati il </w:t>
       </w:r>
       <w:r>
         <w:rPr>
@@ -1663,8 +2248,8 @@
         <w:rPr>
           <w:rFonts w:ascii="Consolas" w:eastAsia="Times New Roman" w:hAnsi="Consolas" w:cs="Consolas"/>
           <w:color w:val="333333"/>
-          <w:sz w:val="24"/>
-          <w:szCs w:val="24"/>
+          <w:sz w:val="32"/>
+          <w:szCs w:val="32"/>
           <w:lang w:eastAsia="it-IT"/>
         </w:rPr>
       </w:pPr>
@@ -1673,8 +2258,8 @@
         <w:rPr>
           <w:rFonts w:ascii="Consolas" w:eastAsia="Times New Roman" w:hAnsi="Consolas" w:cs="Consolas"/>
           <w:color w:val="333333"/>
-          <w:sz w:val="24"/>
-          <w:szCs w:val="24"/>
+          <w:sz w:val="32"/>
+          <w:szCs w:val="32"/>
           <w:lang w:eastAsia="it-IT"/>
         </w:rPr>
         <w:t>document{</w:t>
@@ -1687,8 +2272,8 @@
         <w:rPr>
           <w:rFonts w:ascii="Consolas" w:eastAsia="Times New Roman" w:hAnsi="Consolas" w:cs="Consolas"/>
           <w:color w:val="333333"/>
-          <w:sz w:val="24"/>
-          <w:szCs w:val="24"/>
+          <w:sz w:val="32"/>
+          <w:szCs w:val="32"/>
           <w:lang w:eastAsia="it-IT"/>
         </w:rPr>
       </w:pPr>
@@ -1696,8 +2281,8 @@
         <w:rPr>
           <w:rFonts w:ascii="Consolas" w:eastAsia="Times New Roman" w:hAnsi="Consolas" w:cs="Consolas"/>
           <w:color w:val="333333"/>
-          <w:sz w:val="24"/>
-          <w:szCs w:val="24"/>
+          <w:sz w:val="32"/>
+          <w:szCs w:val="32"/>
           <w:lang w:eastAsia="it-IT"/>
         </w:rPr>
         <w:t>_id</w:t>
@@ -1709,8 +2294,8 @@
         <w:rPr>
           <w:rFonts w:ascii="Consolas" w:eastAsia="Times New Roman" w:hAnsi="Consolas" w:cs="Consolas"/>
           <w:color w:val="333333"/>
-          <w:sz w:val="24"/>
-          <w:szCs w:val="24"/>
+          <w:sz w:val="32"/>
+          <w:szCs w:val="32"/>
           <w:lang w:eastAsia="it-IT"/>
         </w:rPr>
       </w:pPr>
@@ -1718,8 +2303,8 @@
         <w:rPr>
           <w:rFonts w:ascii="Consolas" w:eastAsia="Times New Roman" w:hAnsi="Consolas" w:cs="Consolas"/>
           <w:color w:val="333333"/>
-          <w:sz w:val="24"/>
-          <w:szCs w:val="24"/>
+          <w:sz w:val="32"/>
+          <w:szCs w:val="32"/>
           <w:lang w:eastAsia="it-IT"/>
         </w:rPr>
         <w:t xml:space="preserve">Long </w:t>
@@ -1729,8 +2314,8 @@
         <w:rPr>
           <w:rFonts w:ascii="Consolas" w:eastAsia="Times New Roman" w:hAnsi="Consolas" w:cs="Consolas"/>
           <w:color w:val="333333"/>
-          <w:sz w:val="24"/>
-          <w:szCs w:val="24"/>
+          <w:sz w:val="32"/>
+          <w:szCs w:val="32"/>
           <w:lang w:eastAsia="it-IT"/>
         </w:rPr>
         <w:t>url</w:t>
@@ -1743,8 +2328,8 @@
         <w:rPr>
           <w:rFonts w:ascii="Consolas" w:eastAsia="Times New Roman" w:hAnsi="Consolas" w:cs="Consolas"/>
           <w:color w:val="333333"/>
-          <w:sz w:val="24"/>
-          <w:szCs w:val="24"/>
+          <w:sz w:val="32"/>
+          <w:szCs w:val="32"/>
           <w:lang w:eastAsia="it-IT"/>
         </w:rPr>
       </w:pPr>
@@ -1752,8 +2337,8 @@
         <w:rPr>
           <w:rFonts w:ascii="Consolas" w:eastAsia="Times New Roman" w:hAnsi="Consolas" w:cs="Consolas"/>
           <w:color w:val="333333"/>
-          <w:sz w:val="24"/>
-          <w:szCs w:val="24"/>
+          <w:sz w:val="32"/>
+          <w:szCs w:val="32"/>
           <w:lang w:eastAsia="it-IT"/>
         </w:rPr>
         <w:t xml:space="preserve">Short </w:t>
@@ -1763,8 +2348,8 @@
         <w:rPr>
           <w:rFonts w:ascii="Consolas" w:eastAsia="Times New Roman" w:hAnsi="Consolas" w:cs="Consolas"/>
           <w:color w:val="333333"/>
-          <w:sz w:val="24"/>
-          <w:szCs w:val="24"/>
+          <w:sz w:val="32"/>
+          <w:szCs w:val="32"/>
           <w:lang w:eastAsia="it-IT"/>
         </w:rPr>
         <w:t>url</w:t>
@@ -1777,8 +2362,8 @@
         <w:rPr>
           <w:rFonts w:ascii="Consolas" w:eastAsia="Times New Roman" w:hAnsi="Consolas" w:cs="Consolas"/>
           <w:color w:val="333333"/>
-          <w:sz w:val="24"/>
-          <w:szCs w:val="24"/>
+          <w:sz w:val="32"/>
+          <w:szCs w:val="32"/>
           <w:lang w:eastAsia="it-IT"/>
         </w:rPr>
       </w:pPr>
@@ -1787,8 +2372,8 @@
         <w:rPr>
           <w:rFonts w:ascii="Consolas" w:eastAsia="Times New Roman" w:hAnsi="Consolas" w:cs="Consolas"/>
           <w:color w:val="333333"/>
-          <w:sz w:val="24"/>
-          <w:szCs w:val="24"/>
+          <w:sz w:val="32"/>
+          <w:szCs w:val="32"/>
           <w:lang w:eastAsia="it-IT"/>
         </w:rPr>
         <w:t>Tot_visits</w:t>
@@ -1798,8 +2383,8 @@
         <w:rPr>
           <w:rFonts w:ascii="Consolas" w:eastAsia="Times New Roman" w:hAnsi="Consolas" w:cs="Consolas"/>
           <w:color w:val="333333"/>
-          <w:sz w:val="24"/>
-          <w:szCs w:val="24"/>
+          <w:sz w:val="32"/>
+          <w:szCs w:val="32"/>
           <w:lang w:eastAsia="it-IT"/>
         </w:rPr>
         <w:t xml:space="preserve">  </w:t>
@@ -1811,8 +2396,8 @@
         <w:rPr>
           <w:rFonts w:ascii="Consolas" w:eastAsia="Times New Roman" w:hAnsi="Consolas" w:cs="Consolas"/>
           <w:color w:val="333333"/>
-          <w:sz w:val="24"/>
-          <w:szCs w:val="24"/>
+          <w:sz w:val="32"/>
+          <w:szCs w:val="32"/>
           <w:lang w:eastAsia="it-IT"/>
         </w:rPr>
       </w:pPr>
@@ -1821,10 +2406,11 @@
         <w:rPr>
           <w:rFonts w:ascii="Consolas" w:eastAsia="Times New Roman" w:hAnsi="Consolas" w:cs="Consolas"/>
           <w:color w:val="333333"/>
-          <w:sz w:val="24"/>
-          <w:szCs w:val="24"/>
+          <w:sz w:val="32"/>
+          <w:szCs w:val="32"/>
           <w:lang w:eastAsia="it-IT"/>
         </w:rPr>
+        <w:lastRenderedPageBreak/>
         <w:t>Unique_visits</w:t>
       </w:r>
       <w:proofErr w:type="spellEnd"/>
@@ -1832,8 +2418,8 @@
         <w:rPr>
           <w:rFonts w:ascii="Consolas" w:eastAsia="Times New Roman" w:hAnsi="Consolas" w:cs="Consolas"/>
           <w:color w:val="333333"/>
-          <w:sz w:val="24"/>
-          <w:szCs w:val="24"/>
+          <w:sz w:val="32"/>
+          <w:szCs w:val="32"/>
           <w:lang w:eastAsia="it-IT"/>
         </w:rPr>
         <w:t xml:space="preserve"> </w:t>
@@ -1845,8 +2431,8 @@
         <w:rPr>
           <w:rFonts w:ascii="Consolas" w:eastAsia="Times New Roman" w:hAnsi="Consolas" w:cs="Consolas"/>
           <w:color w:val="333333"/>
-          <w:sz w:val="24"/>
-          <w:szCs w:val="24"/>
+          <w:sz w:val="32"/>
+          <w:szCs w:val="32"/>
           <w:lang w:eastAsia="it-IT"/>
         </w:rPr>
       </w:pPr>
@@ -1855,8 +2441,8 @@
         <w:rPr>
           <w:rFonts w:ascii="Consolas" w:eastAsia="Times New Roman" w:hAnsi="Consolas" w:cs="Consolas"/>
           <w:color w:val="333333"/>
-          <w:sz w:val="24"/>
-          <w:szCs w:val="24"/>
+          <w:sz w:val="32"/>
+          <w:szCs w:val="32"/>
           <w:lang w:eastAsia="it-IT"/>
         </w:rPr>
         <w:t>Create_date</w:t>
@@ -1869,6 +2455,8 @@
         <w:rPr>
           <w:rFonts w:ascii="Consolas" w:hAnsi="Consolas" w:cs="Consolas"/>
           <w:color w:val="333333"/>
+          <w:sz w:val="32"/>
+          <w:szCs w:val="32"/>
           <w:shd w:val="clear" w:color="auto" w:fill="FFFFFF"/>
         </w:rPr>
       </w:pPr>
@@ -1877,8 +2465,8 @@
         <w:rPr>
           <w:rFonts w:ascii="Consolas" w:eastAsia="Times New Roman" w:hAnsi="Consolas" w:cs="Consolas"/>
           <w:color w:val="333333"/>
-          <w:sz w:val="24"/>
-          <w:szCs w:val="24"/>
+          <w:sz w:val="32"/>
+          <w:szCs w:val="32"/>
           <w:lang w:eastAsia="it-IT"/>
         </w:rPr>
         <w:t>Countries</w:t>
@@ -1888,8 +2476,8 @@
         <w:rPr>
           <w:rFonts w:ascii="Consolas" w:eastAsia="Times New Roman" w:hAnsi="Consolas" w:cs="Consolas"/>
           <w:color w:val="333333"/>
-          <w:sz w:val="24"/>
-          <w:szCs w:val="24"/>
+          <w:sz w:val="32"/>
+          <w:szCs w:val="32"/>
           <w:lang w:eastAsia="it-IT"/>
         </w:rPr>
         <w:t xml:space="preserve"> [{ </w:t>
@@ -1902,8 +2490,8 @@
         <w:rPr>
           <w:rFonts w:ascii="Consolas" w:eastAsia="Times New Roman" w:hAnsi="Consolas" w:cs="Consolas"/>
           <w:color w:val="333333"/>
-          <w:sz w:val="24"/>
-          <w:szCs w:val="24"/>
+          <w:sz w:val="32"/>
+          <w:szCs w:val="32"/>
           <w:lang w:eastAsia="it-IT"/>
         </w:rPr>
       </w:pPr>
@@ -1913,11 +2501,10 @@
         <w:rPr>
           <w:rFonts w:ascii="Consolas" w:eastAsia="Times New Roman" w:hAnsi="Consolas" w:cs="Consolas"/>
           <w:color w:val="333333"/>
-          <w:sz w:val="24"/>
-          <w:szCs w:val="24"/>
+          <w:sz w:val="32"/>
+          <w:szCs w:val="32"/>
           <w:lang w:eastAsia="it-IT"/>
         </w:rPr>
-        <w:lastRenderedPageBreak/>
         <w:t>name</w:t>
       </w:r>
       <w:proofErr w:type="spellEnd"/>
@@ -1930,8 +2517,8 @@
         <w:rPr>
           <w:rFonts w:ascii="Consolas" w:eastAsia="Times New Roman" w:hAnsi="Consolas" w:cs="Consolas"/>
           <w:color w:val="333333"/>
-          <w:sz w:val="24"/>
-          <w:szCs w:val="24"/>
+          <w:sz w:val="32"/>
+          <w:szCs w:val="32"/>
           <w:lang w:eastAsia="it-IT"/>
         </w:rPr>
       </w:pPr>
@@ -1941,8 +2528,8 @@
         <w:rPr>
           <w:rFonts w:ascii="Consolas" w:eastAsia="Times New Roman" w:hAnsi="Consolas" w:cs="Consolas"/>
           <w:color w:val="333333"/>
-          <w:sz w:val="24"/>
-          <w:szCs w:val="24"/>
+          <w:sz w:val="32"/>
+          <w:szCs w:val="32"/>
           <w:lang w:eastAsia="it-IT"/>
         </w:rPr>
         <w:t>visits</w:t>
@@ -1957,8 +2544,8 @@
         <w:rPr>
           <w:rFonts w:ascii="Consolas" w:eastAsia="Times New Roman" w:hAnsi="Consolas" w:cs="Consolas"/>
           <w:color w:val="333333"/>
-          <w:sz w:val="24"/>
-          <w:szCs w:val="24"/>
+          <w:sz w:val="32"/>
+          <w:szCs w:val="32"/>
           <w:lang w:eastAsia="it-IT"/>
         </w:rPr>
       </w:pPr>
@@ -1966,8 +2553,8 @@
         <w:rPr>
           <w:rFonts w:ascii="Consolas" w:eastAsia="Times New Roman" w:hAnsi="Consolas" w:cs="Consolas"/>
           <w:color w:val="333333"/>
-          <w:sz w:val="24"/>
-          <w:szCs w:val="24"/>
+          <w:sz w:val="32"/>
+          <w:szCs w:val="32"/>
           <w:lang w:eastAsia="it-IT"/>
         </w:rPr>
         <w:t xml:space="preserve">      }*]</w:t>
@@ -1979,8 +2566,8 @@
         <w:rPr>
           <w:rFonts w:ascii="Consolas" w:eastAsia="Times New Roman" w:hAnsi="Consolas" w:cs="Consolas"/>
           <w:color w:val="333333"/>
-          <w:sz w:val="24"/>
-          <w:szCs w:val="24"/>
+          <w:sz w:val="32"/>
+          <w:szCs w:val="32"/>
           <w:lang w:eastAsia="it-IT"/>
         </w:rPr>
       </w:pPr>
@@ -1988,8 +2575,8 @@
         <w:rPr>
           <w:rFonts w:ascii="Consolas" w:eastAsia="Times New Roman" w:hAnsi="Consolas" w:cs="Consolas"/>
           <w:color w:val="333333"/>
-          <w:sz w:val="24"/>
-          <w:szCs w:val="24"/>
+          <w:sz w:val="32"/>
+          <w:szCs w:val="32"/>
           <w:lang w:eastAsia="it-IT"/>
         </w:rPr>
         <w:t>}</w:t>
@@ -2111,14 +2698,7 @@
           <w:sz w:val="24"/>
           <w:szCs w:val="24"/>
         </w:rPr>
-        <w:t xml:space="preserve"> </w:t>
-      </w:r>
-      <w:r>
-        <w:rPr>
-          <w:sz w:val="24"/>
-          <w:szCs w:val="24"/>
-        </w:rPr>
-        <w:t xml:space="preserve">è un array contenente nome e numero di visite di ogni paese da cui lo short </w:t>
+        <w:t xml:space="preserve"> è un array contenente nome e numero di visite di ogni paese da cui lo short </w:t>
       </w:r>
       <w:r>
         <w:rPr>
@@ -2138,61 +2718,6 @@
     <w:p>
       <w:pPr>
         <w:spacing w:after="0" w:line="360" w:lineRule="auto"/>
-      </w:pPr>
-    </w:p>
-    <w:p>
-      <w:pPr>
-        <w:pStyle w:val="Nessunaspaziatura"/>
-        <w:spacing w:line="360" w:lineRule="auto"/>
-        <w:jc w:val="both"/>
-        <w:rPr>
-          <w:sz w:val="24"/>
-          <w:szCs w:val="24"/>
-        </w:rPr>
-      </w:pPr>
-    </w:p>
-    <w:p>
-      <w:pPr>
-        <w:pStyle w:val="Nessunaspaziatura"/>
-        <w:spacing w:line="360" w:lineRule="auto"/>
-        <w:jc w:val="both"/>
-        <w:rPr>
-          <w:sz w:val="24"/>
-          <w:szCs w:val="24"/>
-        </w:rPr>
-      </w:pPr>
-    </w:p>
-    <w:p>
-      <w:pPr>
-        <w:pStyle w:val="Nessunaspaziatura"/>
-        <w:spacing w:line="360" w:lineRule="auto"/>
-        <w:jc w:val="both"/>
-        <w:rPr>
-          <w:sz w:val="24"/>
-          <w:szCs w:val="24"/>
-        </w:rPr>
-      </w:pPr>
-    </w:p>
-    <w:p>
-      <w:pPr>
-        <w:pStyle w:val="Nessunaspaziatura"/>
-        <w:spacing w:line="360" w:lineRule="auto"/>
-        <w:jc w:val="both"/>
-        <w:rPr>
-          <w:sz w:val="24"/>
-          <w:szCs w:val="24"/>
-        </w:rPr>
-      </w:pPr>
-    </w:p>
-    <w:p>
-      <w:pPr>
-        <w:pStyle w:val="Nessunaspaziatura"/>
-        <w:spacing w:line="360" w:lineRule="auto"/>
-        <w:jc w:val="both"/>
-        <w:rPr>
-          <w:sz w:val="24"/>
-          <w:szCs w:val="24"/>
-        </w:rPr>
       </w:pPr>
     </w:p>
     <w:p>
@@ -2618,15 +3143,31 @@
           <w:sz w:val="24"/>
           <w:szCs w:val="24"/>
         </w:rPr>
-        <w:t>Si è deciso quindi che il miglior metodo per poter aggregare questi dati, fosse quello di unirli in un documento, ci siamo perciò indirizzati verso un database NoSQL Document-</w:t>
-      </w:r>
-      <w:proofErr w:type="spellStart"/>
-      <w:r>
-        <w:rPr>
-          <w:sz w:val="24"/>
-          <w:szCs w:val="24"/>
-        </w:rPr>
-        <w:t>oriented</w:t>
+        <w:t xml:space="preserve">Si è deciso quindi che il miglior metodo per poter aggregare questi dati, fosse quello di unirli in un documento, ci siamo perciò indirizzati verso un database </w:t>
+      </w:r>
+      <w:proofErr w:type="spellStart"/>
+      <w:r>
+        <w:rPr>
+          <w:sz w:val="24"/>
+          <w:szCs w:val="24"/>
+        </w:rPr>
+        <w:t>NoSQL</w:t>
+      </w:r>
+      <w:proofErr w:type="spellEnd"/>
+      <w:r>
+        <w:rPr>
+          <w:sz w:val="24"/>
+          <w:szCs w:val="24"/>
+        </w:rPr>
+        <w:t xml:space="preserve"> </w:t>
+      </w:r>
+      <w:proofErr w:type="spellStart"/>
+      <w:r>
+        <w:rPr>
+          <w:sz w:val="24"/>
+          <w:szCs w:val="24"/>
+        </w:rPr>
+        <w:t>Document-oriented</w:t>
       </w:r>
       <w:proofErr w:type="spellEnd"/>
       <w:r>
@@ -2821,28 +3362,55 @@
           <w:szCs w:val="24"/>
         </w:rPr>
       </w:pPr>
-      <w:r>
-        <w:rPr>
-          <w:sz w:val="24"/>
-          <w:szCs w:val="24"/>
-        </w:rPr>
-        <w:t>MongoDB è il più popolare database document-</w:t>
-      </w:r>
-      <w:proofErr w:type="spellStart"/>
-      <w:r>
-        <w:rPr>
-          <w:sz w:val="24"/>
-          <w:szCs w:val="24"/>
-        </w:rPr>
-        <w:t>oriented</w:t>
-      </w:r>
-      <w:proofErr w:type="spellEnd"/>
-      <w:r>
-        <w:rPr>
-          <w:sz w:val="24"/>
-          <w:szCs w:val="24"/>
-        </w:rPr>
-        <w:t xml:space="preserve"> e NoSQL, con più di 10 </w:t>
+    </w:p>
+    <w:p>
+      <w:pPr>
+        <w:pStyle w:val="Nessunaspaziatura"/>
+        <w:spacing w:line="360" w:lineRule="auto"/>
+        <w:jc w:val="both"/>
+        <w:rPr>
+          <w:sz w:val="24"/>
+          <w:szCs w:val="24"/>
+        </w:rPr>
+      </w:pPr>
+      <w:r>
+        <w:rPr>
+          <w:sz w:val="24"/>
+          <w:szCs w:val="24"/>
+        </w:rPr>
+        <w:t xml:space="preserve">MongoDB è il più popolare database </w:t>
+      </w:r>
+      <w:proofErr w:type="spellStart"/>
+      <w:r>
+        <w:rPr>
+          <w:sz w:val="24"/>
+          <w:szCs w:val="24"/>
+        </w:rPr>
+        <w:t>document-oriented</w:t>
+      </w:r>
+      <w:proofErr w:type="spellEnd"/>
+      <w:r>
+        <w:rPr>
+          <w:sz w:val="24"/>
+          <w:szCs w:val="24"/>
+        </w:rPr>
+        <w:t xml:space="preserve"> e </w:t>
+      </w:r>
+      <w:proofErr w:type="spellStart"/>
+      <w:r>
+        <w:rPr>
+          <w:sz w:val="24"/>
+          <w:szCs w:val="24"/>
+        </w:rPr>
+        <w:t>NoSQL</w:t>
+      </w:r>
+      <w:proofErr w:type="spellEnd"/>
+      <w:r>
+        <w:rPr>
+          <w:sz w:val="24"/>
+          <w:szCs w:val="24"/>
+        </w:rPr>
+        <w:t xml:space="preserve">, con più di 10 </w:t>
       </w:r>
       <w:proofErr w:type="spellStart"/>
       <w:r>
@@ -2920,7 +3488,24 @@
           <w:sz w:val="24"/>
           <w:szCs w:val="24"/>
         </w:rPr>
-        <w:t>I documenti di MongoDB sono in stile JSON composti da campi chiave-valore, come ad esempio</w:t>
+        <w:lastRenderedPageBreak/>
+        <w:t xml:space="preserve">I documenti di </w:t>
+      </w:r>
+      <w:proofErr w:type="spellStart"/>
+      <w:r>
+        <w:rPr>
+          <w:sz w:val="24"/>
+          <w:szCs w:val="24"/>
+        </w:rPr>
+        <w:t>MongoDB</w:t>
+      </w:r>
+      <w:proofErr w:type="spellEnd"/>
+      <w:r>
+        <w:rPr>
+          <w:sz w:val="24"/>
+          <w:szCs w:val="24"/>
+        </w:rPr>
+        <w:t xml:space="preserve"> sono in stile JSON composti da campi chiave-valore, come ad esempio</w:t>
       </w:r>
       <w:r>
         <w:rPr>
@@ -2995,12 +3580,22 @@
           <w:szCs w:val="24"/>
         </w:rPr>
       </w:pPr>
-      <w:r>
-        <w:rPr>
-          <w:sz w:val="24"/>
-          <w:szCs w:val="24"/>
-        </w:rPr>
-        <w:lastRenderedPageBreak/>
+    </w:p>
+    <w:p>
+      <w:pPr>
+        <w:pStyle w:val="Nessunaspaziatura"/>
+        <w:spacing w:line="360" w:lineRule="auto"/>
+        <w:jc w:val="both"/>
+        <w:rPr>
+          <w:sz w:val="24"/>
+          <w:szCs w:val="24"/>
+        </w:rPr>
+      </w:pPr>
+      <w:r>
+        <w:rPr>
+          <w:sz w:val="24"/>
+          <w:szCs w:val="24"/>
+        </w:rPr>
         <w:t xml:space="preserve">MongoDB garantisce </w:t>
       </w:r>
       <w:r>
@@ -3304,7 +3899,23 @@
           <w:sz w:val="24"/>
           <w:szCs w:val="24"/>
         </w:rPr>
-        <w:t xml:space="preserve"> (USAIN), dove vengono messe a confronto le prestazioni di tre database NoSQL, Cassandra, </w:t>
+        <w:t xml:space="preserve"> (USAIN), dove vengono messe a confronto le prestazioni di tre database </w:t>
+      </w:r>
+      <w:proofErr w:type="spellStart"/>
+      <w:r>
+        <w:rPr>
+          <w:sz w:val="24"/>
+          <w:szCs w:val="24"/>
+        </w:rPr>
+        <w:t>NoSQL</w:t>
+      </w:r>
+      <w:proofErr w:type="spellEnd"/>
+      <w:r>
+        <w:rPr>
+          <w:sz w:val="24"/>
+          <w:szCs w:val="24"/>
+        </w:rPr>
+        <w:t xml:space="preserve">, Cassandra, </w:t>
       </w:r>
       <w:proofErr w:type="spellStart"/>
       <w:r>
@@ -3320,7 +3931,23 @@
           <w:sz w:val="24"/>
           <w:szCs w:val="24"/>
         </w:rPr>
-        <w:t xml:space="preserve"> e MongoDB, quest’ultimo è stato quello che si è distinto nei test prestazionali (</w:t>
+        <w:t xml:space="preserve"> e </w:t>
+      </w:r>
+      <w:proofErr w:type="spellStart"/>
+      <w:r>
+        <w:rPr>
+          <w:sz w:val="24"/>
+          <w:szCs w:val="24"/>
+        </w:rPr>
+        <w:t>MongoDB</w:t>
+      </w:r>
+      <w:proofErr w:type="spellEnd"/>
+      <w:r>
+        <w:rPr>
+          <w:sz w:val="24"/>
+          <w:szCs w:val="24"/>
+        </w:rPr>
+        <w:t>, quest’ultimo è stato quello che si è distinto nei test prestazionali (</w:t>
       </w:r>
       <w:r>
         <w:rPr>
@@ -3385,11 +4012,14 @@
       </w:pPr>
       <w:r>
         <w:rPr>
-          <w:sz w:val="24"/>
-          <w:szCs w:val="24"/>
-        </w:rPr>
+          <w:noProof/>
+          <w:sz w:val="24"/>
+          <w:szCs w:val="24"/>
+          <w:lang w:eastAsia="it-IT"/>
+        </w:rPr>
+        <w:lastRenderedPageBreak/>
         <w:drawing>
-          <wp:inline distT="0" distB="0" distL="0" distR="0" wp14:anchorId="450766E8" wp14:editId="45D43269">
+          <wp:inline distT="0" distB="0" distL="0" distR="0" wp14:anchorId="63C880AF" wp14:editId="1DFDA9F8">
             <wp:extent cx="5267325" cy="3743325"/>
             <wp:effectExtent l="0" t="0" r="9525" b="9525"/>
             <wp:docPr id="2" name="Immagine 2"/>
@@ -3440,8 +4070,37 @@
           <w:sz w:val="24"/>
           <w:szCs w:val="24"/>
         </w:rPr>
-        <w:lastRenderedPageBreak/>
-        <w:t xml:space="preserve">Come è possibile osservare dai risultati MongoDB risulta il migliore in termini di </w:t>
+        <w:t xml:space="preserve">Come </w:t>
+      </w:r>
+      <w:r>
+        <w:rPr>
+          <w:sz w:val="24"/>
+          <w:szCs w:val="24"/>
+        </w:rPr>
+        <w:t>si evince</w:t>
+      </w:r>
+      <w:r>
+        <w:rPr>
+          <w:sz w:val="24"/>
+          <w:szCs w:val="24"/>
+        </w:rPr>
+        <w:t xml:space="preserve"> dai risultati </w:t>
+      </w:r>
+      <w:proofErr w:type="spellStart"/>
+      <w:r>
+        <w:rPr>
+          <w:sz w:val="24"/>
+          <w:szCs w:val="24"/>
+        </w:rPr>
+        <w:t>MongoDB</w:t>
+      </w:r>
+      <w:proofErr w:type="spellEnd"/>
+      <w:r>
+        <w:rPr>
+          <w:sz w:val="24"/>
+          <w:szCs w:val="24"/>
+        </w:rPr>
+        <w:t xml:space="preserve"> risulta il migliore in termini di </w:t>
       </w:r>
       <w:r>
         <w:rPr>
@@ -3735,149 +4394,6 @@
         <w:spacing w:line="360" w:lineRule="auto"/>
         <w:jc w:val="both"/>
         <w:rPr>
-          <w:sz w:val="24"/>
-          <w:szCs w:val="24"/>
-        </w:rPr>
-      </w:pPr>
-    </w:p>
-    <w:p>
-      <w:pPr>
-        <w:pStyle w:val="Nessunaspaziatura"/>
-        <w:spacing w:line="360" w:lineRule="auto"/>
-        <w:jc w:val="both"/>
-        <w:rPr>
-          <w:sz w:val="24"/>
-          <w:szCs w:val="24"/>
-        </w:rPr>
-      </w:pPr>
-    </w:p>
-    <w:p>
-      <w:pPr>
-        <w:pStyle w:val="Nessunaspaziatura"/>
-        <w:spacing w:line="360" w:lineRule="auto"/>
-        <w:jc w:val="both"/>
-        <w:rPr>
-          <w:sz w:val="24"/>
-          <w:szCs w:val="24"/>
-        </w:rPr>
-      </w:pPr>
-    </w:p>
-    <w:p>
-      <w:pPr>
-        <w:pStyle w:val="Nessunaspaziatura"/>
-        <w:spacing w:line="360" w:lineRule="auto"/>
-        <w:jc w:val="both"/>
-        <w:rPr>
-          <w:sz w:val="24"/>
-          <w:szCs w:val="24"/>
-        </w:rPr>
-      </w:pPr>
-    </w:p>
-    <w:p>
-      <w:pPr>
-        <w:pStyle w:val="Nessunaspaziatura"/>
-        <w:spacing w:line="360" w:lineRule="auto"/>
-        <w:jc w:val="both"/>
-        <w:rPr>
-          <w:sz w:val="24"/>
-          <w:szCs w:val="24"/>
-        </w:rPr>
-      </w:pPr>
-    </w:p>
-    <w:p>
-      <w:pPr>
-        <w:pStyle w:val="Nessunaspaziatura"/>
-        <w:spacing w:line="360" w:lineRule="auto"/>
-        <w:jc w:val="both"/>
-        <w:rPr>
-          <w:sz w:val="24"/>
-          <w:szCs w:val="24"/>
-        </w:rPr>
-      </w:pPr>
-    </w:p>
-    <w:p>
-      <w:pPr>
-        <w:pStyle w:val="Nessunaspaziatura"/>
-        <w:spacing w:line="360" w:lineRule="auto"/>
-        <w:jc w:val="both"/>
-        <w:rPr>
-          <w:sz w:val="24"/>
-          <w:szCs w:val="24"/>
-        </w:rPr>
-      </w:pPr>
-    </w:p>
-    <w:p>
-      <w:pPr>
-        <w:pStyle w:val="Nessunaspaziatura"/>
-        <w:spacing w:line="360" w:lineRule="auto"/>
-        <w:jc w:val="both"/>
-        <w:rPr>
-          <w:sz w:val="24"/>
-          <w:szCs w:val="24"/>
-        </w:rPr>
-      </w:pPr>
-    </w:p>
-    <w:p>
-      <w:pPr>
-        <w:pStyle w:val="Nessunaspaziatura"/>
-        <w:spacing w:line="360" w:lineRule="auto"/>
-        <w:jc w:val="both"/>
-        <w:rPr>
-          <w:sz w:val="24"/>
-          <w:szCs w:val="24"/>
-        </w:rPr>
-      </w:pPr>
-    </w:p>
-    <w:p>
-      <w:pPr>
-        <w:pStyle w:val="Nessunaspaziatura"/>
-        <w:spacing w:line="360" w:lineRule="auto"/>
-        <w:jc w:val="both"/>
-        <w:rPr>
-          <w:sz w:val="24"/>
-          <w:szCs w:val="24"/>
-        </w:rPr>
-      </w:pPr>
-    </w:p>
-    <w:p>
-      <w:pPr>
-        <w:pStyle w:val="Nessunaspaziatura"/>
-        <w:spacing w:line="360" w:lineRule="auto"/>
-        <w:jc w:val="both"/>
-        <w:rPr>
-          <w:sz w:val="24"/>
-          <w:szCs w:val="24"/>
-        </w:rPr>
-      </w:pPr>
-    </w:p>
-    <w:p>
-      <w:pPr>
-        <w:pStyle w:val="Nessunaspaziatura"/>
-        <w:spacing w:line="360" w:lineRule="auto"/>
-        <w:jc w:val="both"/>
-        <w:rPr>
-          <w:sz w:val="24"/>
-          <w:szCs w:val="24"/>
-        </w:rPr>
-      </w:pPr>
-    </w:p>
-    <w:p>
-      <w:pPr>
-        <w:pStyle w:val="Nessunaspaziatura"/>
-        <w:spacing w:line="360" w:lineRule="auto"/>
-        <w:jc w:val="both"/>
-        <w:rPr>
-          <w:sz w:val="24"/>
-          <w:szCs w:val="24"/>
-        </w:rPr>
-      </w:pPr>
-    </w:p>
-    <w:p>
-      <w:pPr>
-        <w:pStyle w:val="Nessunaspaziatura"/>
-        <w:spacing w:line="360" w:lineRule="auto"/>
-        <w:jc w:val="both"/>
-        <w:rPr>
           <w:b/>
           <w:bCs/>
           <w:sz w:val="28"/>
@@ -3941,7 +4457,36 @@
           <w:sz w:val="24"/>
           <w:szCs w:val="24"/>
         </w:rPr>
-        <w:t>È stata realizzata un'interfaccia per il Data Access Object, contenente tutti i metodi necessari per realizzare le varie funzionalità del sistema, e una sua implementazione,</w:t>
+        <w:t>È stata realizzata un'interfaccia per il Data Access Object</w:t>
+      </w:r>
+      <w:r>
+        <w:rPr>
+          <w:sz w:val="24"/>
+          <w:szCs w:val="24"/>
+        </w:rPr>
+        <w:t xml:space="preserve"> (</w:t>
+      </w:r>
+      <w:r>
+        <w:rPr>
+          <w:b/>
+          <w:sz w:val="24"/>
+          <w:szCs w:val="24"/>
+        </w:rPr>
+        <w:t>IDAO</w:t>
+      </w:r>
+      <w:r>
+        <w:rPr>
+          <w:sz w:val="24"/>
+          <w:szCs w:val="24"/>
+        </w:rPr>
+        <w:t>)</w:t>
+      </w:r>
+      <w:r>
+        <w:rPr>
+          <w:sz w:val="24"/>
+          <w:szCs w:val="24"/>
+        </w:rPr>
+        <w:t>, contenente tutti i metodi necessari per realizzare le varie funzionalità del sistema, e una sua implementazione,</w:t>
       </w:r>
       <w:r>
         <w:rPr>
@@ -4277,6 +4822,58 @@
           <w:szCs w:val="24"/>
         </w:rPr>
       </w:pPr>
+      <w:proofErr w:type="spellStart"/>
+      <w:r>
+        <w:rPr>
+          <w:b/>
+          <w:sz w:val="24"/>
+          <w:szCs w:val="24"/>
+        </w:rPr>
+        <w:t>JsonTransformer</w:t>
+      </w:r>
+      <w:proofErr w:type="spellEnd"/>
+      <w:r>
+        <w:rPr>
+          <w:b/>
+          <w:sz w:val="24"/>
+          <w:szCs w:val="24"/>
+        </w:rPr>
+        <w:t xml:space="preserve"> </w:t>
+      </w:r>
+      <w:r>
+        <w:rPr>
+          <w:sz w:val="24"/>
+          <w:szCs w:val="24"/>
+        </w:rPr>
+        <w:t xml:space="preserve">permette di tradurre un JSON in un oggetto di tipo </w:t>
+      </w:r>
+      <w:proofErr w:type="spellStart"/>
+      <w:r>
+        <w:rPr>
+          <w:sz w:val="24"/>
+          <w:szCs w:val="24"/>
+        </w:rPr>
+        <w:t>String</w:t>
+      </w:r>
+      <w:proofErr w:type="spellEnd"/>
+      <w:r>
+        <w:rPr>
+          <w:sz w:val="24"/>
+          <w:szCs w:val="24"/>
+        </w:rPr>
+        <w:t>.</w:t>
+      </w:r>
+    </w:p>
+    <w:p>
+      <w:pPr>
+        <w:pStyle w:val="Nessunaspaziatura"/>
+        <w:spacing w:line="360" w:lineRule="auto"/>
+        <w:jc w:val="both"/>
+        <w:rPr>
+          <w:sz w:val="24"/>
+          <w:szCs w:val="24"/>
+        </w:rPr>
+      </w:pPr>
     </w:p>
     <w:p>
       <w:pPr>
@@ -4313,7 +4910,23 @@
           <w:sz w:val="24"/>
           <w:szCs w:val="24"/>
         </w:rPr>
-        <w:t xml:space="preserve">Il server è stato realizzato con l’ausilio del framework </w:t>
+        <w:t xml:space="preserve">Il server è stato realizzato con l’ausilio del </w:t>
+      </w:r>
+      <w:proofErr w:type="spellStart"/>
+      <w:r>
+        <w:rPr>
+          <w:sz w:val="24"/>
+          <w:szCs w:val="24"/>
+        </w:rPr>
+        <w:t>framework</w:t>
+      </w:r>
+      <w:proofErr w:type="spellEnd"/>
+      <w:r>
+        <w:rPr>
+          <w:sz w:val="24"/>
+          <w:szCs w:val="24"/>
+        </w:rPr>
+        <w:t xml:space="preserve"> </w:t>
       </w:r>
       <w:proofErr w:type="spellStart"/>
       <w:r>
@@ -4498,17 +5111,6 @@
         </w:rPr>
         <w:t>.</w:t>
       </w:r>
-    </w:p>
-    <w:p>
-      <w:pPr>
-        <w:pStyle w:val="Nessunaspaziatura"/>
-        <w:spacing w:line="360" w:lineRule="auto"/>
-        <w:jc w:val="both"/>
-        <w:rPr>
-          <w:sz w:val="24"/>
-          <w:szCs w:val="24"/>
-        </w:rPr>
-      </w:pPr>
     </w:p>
     <w:p>
       <w:pPr>
@@ -4582,7 +5184,7 @@
         </w:rPr>
         <w:t>*Rif. Librerie usate (</w:t>
       </w:r>
-      <w:hyperlink r:id="rId10" w:history="1">
+      <w:hyperlink r:id="rId10" w:anchor="GeoIP2" w:history="1">
         <w:r>
           <w:rPr>
             <w:rStyle w:val="Collegamentoipertestuale"/>
@@ -4724,7 +5326,23 @@
           <w:sz w:val="24"/>
           <w:szCs w:val="24"/>
         </w:rPr>
-        <w:t xml:space="preserve">Il client è stato realizzato tramite il framework </w:t>
+        <w:t xml:space="preserve">Il client è stato realizzato tramite il </w:t>
+      </w:r>
+      <w:proofErr w:type="spellStart"/>
+      <w:r>
+        <w:rPr>
+          <w:sz w:val="24"/>
+          <w:szCs w:val="24"/>
+        </w:rPr>
+        <w:t>framework</w:t>
+      </w:r>
+      <w:proofErr w:type="spellEnd"/>
+      <w:r>
+        <w:rPr>
+          <w:sz w:val="24"/>
+          <w:szCs w:val="24"/>
+        </w:rPr>
+        <w:t xml:space="preserve"> </w:t>
       </w:r>
       <w:proofErr w:type="spellStart"/>
       <w:r>

</xml_diff>